<commit_message>
Update Use Cases, Domain model & Sequence diagram.docx
</commit_message>
<xml_diff>
--- a/Docs/Use Cases, Domain model & Sequence diagram.docx
+++ b/Docs/Use Cases, Domain model & Sequence diagram.docx
@@ -16585,19 +16585,10 @@
     </w:p>
     <w:p>
       <w:pPr>
-        <w:rPr/>
-      </w:pPr>
-      <w:r>
-        <w:br w:type="page"/>
-      </w:r>
-    </w:p>
-    <w:p>
-      <w:pPr>
         <w:pStyle w:val="Normal"/>
         <w:bidi w:val="0"/>
         <w:spacing w:before="0" w:beforeAutospacing="off"/>
         <w:ind/>
-        <w:jc w:val="right"/>
         <w:rPr>
           <w:rFonts w:ascii="Tahoma" w:hAnsi="Tahoma" w:eastAsia="Tahoma" w:cs="Tahoma"/>
           <w:b w:val="0"/>
@@ -20987,6 +20978,29 @@
         </w:rPr>
       </w:pPr>
     </w:p>
+    <w:p>
+      <w:pPr>
+        <w:pStyle w:val="Normal"/>
+        <w:bidi w:val="0"/>
+        <w:spacing w:before="0" w:beforeAutospacing="off" w:after="160" w:line="259" w:lineRule="auto"/>
+        <w:ind w:left="0" w:right="0" w:firstLine="0"/>
+        <w:jc w:val="both"/>
+        <w:rPr>
+          <w:rFonts w:ascii="Tahoma" w:hAnsi="Tahoma" w:eastAsia="Tahoma" w:cs="Tahoma"/>
+          <w:b w:val="0"/>
+          <w:bCs w:val="0"/>
+          <w:i w:val="0"/>
+          <w:iCs w:val="0"/>
+          <w:caps w:val="0"/>
+          <w:smallCaps w:val="0"/>
+          <w:noProof w:val="0"/>
+          <w:color w:val="000000" w:themeColor="text1" w:themeTint="FF" w:themeShade="FF"/>
+          <w:sz w:val="18"/>
+          <w:szCs w:val="18"/>
+          <w:lang w:val="en-US"/>
+        </w:rPr>
+      </w:pPr>
+    </w:p>
     <w:tbl>
       <w:tblPr>
         <w:tblStyle w:val="TableNormal"/>
@@ -23166,14 +23180,203 @@
         <w:spacing w:before="0" w:beforeAutospacing="off"/>
         <w:ind w:left="0" w:right="-20"/>
         <w:jc w:val="both"/>
-        <w:rPr/>
       </w:pPr>
+    </w:p>
+    <w:p>
+      <w:pPr>
+        <w:pStyle w:val="Normal"/>
+        <w:shd w:val="clear" w:color="auto" w:fill="FFFFFF" w:themeFill="background1"/>
+        <w:bidi w:val="0"/>
+        <w:spacing w:before="0" w:beforeAutospacing="off"/>
+        <w:ind w:left="0" w:right="-20"/>
+        <w:jc w:val="both"/>
+      </w:pPr>
+    </w:p>
+    <w:p>
+      <w:pPr>
+        <w:pStyle w:val="Normal"/>
+        <w:shd w:val="clear" w:color="auto" w:fill="FFFFFF" w:themeFill="background1"/>
+        <w:bidi w:val="0"/>
+        <w:spacing w:before="0" w:beforeAutospacing="off"/>
+        <w:ind w:left="0" w:right="-20"/>
+        <w:jc w:val="both"/>
+      </w:pPr>
+    </w:p>
+    <w:p>
+      <w:pPr>
+        <w:pStyle w:val="Normal"/>
+        <w:shd w:val="clear" w:color="auto" w:fill="FFFFFF" w:themeFill="background1"/>
+        <w:bidi w:val="0"/>
+        <w:spacing w:before="0" w:beforeAutospacing="off"/>
+        <w:ind w:left="0" w:right="-20"/>
+        <w:jc w:val="both"/>
+      </w:pPr>
+    </w:p>
+    <w:p>
+      <w:pPr>
+        <w:pStyle w:val="Normal"/>
+        <w:shd w:val="clear" w:color="auto" w:fill="FFFFFF" w:themeFill="background1"/>
+        <w:bidi w:val="0"/>
+        <w:spacing w:before="0" w:beforeAutospacing="off"/>
+        <w:ind w:left="0" w:right="-20"/>
+        <w:jc w:val="both"/>
+      </w:pPr>
+    </w:p>
+    <w:p>
+      <w:pPr>
+        <w:pStyle w:val="Normal"/>
+        <w:shd w:val="clear" w:color="auto" w:fill="FFFFFF" w:themeFill="background1"/>
+        <w:bidi w:val="0"/>
+        <w:spacing w:before="0" w:beforeAutospacing="off"/>
+        <w:ind w:left="0" w:right="-20"/>
+        <w:jc w:val="both"/>
+      </w:pPr>
+    </w:p>
+    <w:p>
+      <w:pPr>
+        <w:pStyle w:val="Normal"/>
+        <w:bidi w:val="0"/>
+        <w:spacing w:before="0" w:beforeAutospacing="off"/>
+        <w:jc w:val="both"/>
+        <w:rPr>
+          <w:rStyle w:val="Heading2Char"/>
+          <w:rFonts w:ascii="Tahoma" w:hAnsi="Tahoma" w:eastAsia="Tahoma" w:cs="Tahoma"/>
+          <w:noProof w:val="0"/>
+          <w:color w:val="538135" w:themeColor="accent6" w:themeTint="FF" w:themeShade="BF"/>
+          <w:sz w:val="28"/>
+          <w:szCs w:val="28"/>
+          <w:lang w:val="en-US"/>
+        </w:rPr>
+      </w:pPr>
+      <w:r>
+        <w:rPr>
+          <w:rStyle w:val="Heading2Char"/>
+          <w:rFonts w:ascii="Tahoma" w:hAnsi="Tahoma" w:eastAsia="Tahoma" w:cs="Tahoma"/>
+          <w:noProof w:val="0"/>
+          <w:color w:val="538135" w:themeColor="accent6" w:themeTint="FF" w:themeShade="BF"/>
+          <w:sz w:val="28"/>
+          <w:szCs w:val="28"/>
+          <w:lang w:val="en-US"/>
+        </w:rPr>
+        <w:t>Section 8: Class Diagram</w:t>
+      </w:r>
+    </w:p>
+    <w:p>
+      <w:pPr>
+        <w:pStyle w:val="Normal"/>
+        <w:bidi w:val="0"/>
+        <w:spacing w:before="0" w:beforeAutospacing="off"/>
+        <w:jc w:val="both"/>
+        <w:rPr>
+          <w:rStyle w:val="Heading2Char"/>
+          <w:rFonts w:ascii="Tahoma" w:hAnsi="Tahoma" w:eastAsia="Tahoma" w:cs="Tahoma"/>
+          <w:noProof w:val="0"/>
+          <w:color w:val="auto"/>
+          <w:sz w:val="22"/>
+          <w:szCs w:val="22"/>
+          <w:lang w:val="en-US"/>
+        </w:rPr>
+      </w:pPr>
+      <w:r>
+        <w:rPr>
+          <w:rStyle w:val="Heading2Char"/>
+          <w:rFonts w:ascii="Tahoma" w:hAnsi="Tahoma" w:eastAsia="Tahoma" w:cs="Tahoma"/>
+          <w:noProof w:val="0"/>
+          <w:color w:val="auto"/>
+          <w:sz w:val="22"/>
+          <w:szCs w:val="22"/>
+          <w:lang w:val="en-US"/>
+        </w:rPr>
+        <w:t>As with</w:t>
+      </w:r>
+      <w:r>
+        <w:rPr>
+          <w:rStyle w:val="Heading2Char"/>
+          <w:rFonts w:ascii="Tahoma" w:hAnsi="Tahoma" w:eastAsia="Tahoma" w:cs="Tahoma"/>
+          <w:noProof w:val="0"/>
+          <w:color w:val="auto"/>
+          <w:sz w:val="22"/>
+          <w:szCs w:val="22"/>
+          <w:lang w:val="en-US"/>
+        </w:rPr>
+        <w:t xml:space="preserve"> every programming project, a diagram which includes all the classes that are going to be developed among the programmers is necessary. This is the </w:t>
+      </w:r>
+      <w:r>
+        <w:rPr>
+          <w:rStyle w:val="Heading2Char"/>
+          <w:rFonts w:ascii="Tahoma" w:hAnsi="Tahoma" w:eastAsia="Tahoma" w:cs="Tahoma"/>
+          <w:noProof w:val="0"/>
+          <w:color w:val="auto"/>
+          <w:sz w:val="22"/>
+          <w:szCs w:val="22"/>
+          <w:lang w:val="en-US"/>
+        </w:rPr>
+        <w:t>final version</w:t>
+      </w:r>
+      <w:r>
+        <w:rPr>
+          <w:rStyle w:val="Heading2Char"/>
+          <w:rFonts w:ascii="Tahoma" w:hAnsi="Tahoma" w:eastAsia="Tahoma" w:cs="Tahoma"/>
+          <w:noProof w:val="0"/>
+          <w:color w:val="auto"/>
+          <w:sz w:val="22"/>
+          <w:szCs w:val="22"/>
+          <w:lang w:val="en-US"/>
+        </w:rPr>
+        <w:t xml:space="preserve"> of the complete diagram. There is a briefly discuss of every class after the image:</w:t>
+      </w:r>
+    </w:p>
+    <w:p>
+      <w:pPr>
+        <w:pStyle w:val="Normal"/>
+        <w:bidi w:val="0"/>
+        <w:spacing w:before="0" w:beforeAutospacing="off"/>
+        <w:jc w:val="both"/>
+        <w:rPr>
+          <w:rStyle w:val="Heading2Char"/>
+          <w:rFonts w:ascii="Tahoma" w:hAnsi="Tahoma" w:eastAsia="Tahoma" w:cs="Tahoma"/>
+          <w:noProof w:val="0"/>
+          <w:color w:val="auto"/>
+          <w:sz w:val="22"/>
+          <w:szCs w:val="22"/>
+          <w:lang w:val="en-US"/>
+        </w:rPr>
+      </w:pPr>
+      <w:r>
+        <w:rPr>
+          <w:rStyle w:val="Heading2Char"/>
+          <w:rFonts w:ascii="Tahoma" w:hAnsi="Tahoma" w:eastAsia="Tahoma" w:cs="Tahoma"/>
+          <w:noProof w:val="0"/>
+          <w:color w:val="auto"/>
+          <w:sz w:val="22"/>
+          <w:szCs w:val="22"/>
+          <w:lang w:val="en-US"/>
+        </w:rPr>
+        <w:t xml:space="preserve"> </w:t>
+      </w:r>
+    </w:p>
+    <w:p>
+      <w:pPr>
+        <w:pStyle w:val="Normal"/>
+        <w:bidi w:val="0"/>
+        <w:spacing w:before="0" w:beforeAutospacing="off"/>
+        <w:jc w:val="both"/>
+        <w:rPr>
+          <w:rStyle w:val="Heading2Char"/>
+          <w:rFonts w:ascii="Tahoma" w:hAnsi="Tahoma" w:eastAsia="Tahoma" w:cs="Tahoma"/>
+          <w:noProof w:val="0"/>
+          <w:color w:val="auto"/>
+          <w:sz w:val="22"/>
+          <w:szCs w:val="22"/>
+          <w:lang w:val="en-US"/>
+        </w:rPr>
+      </w:pPr>
       <w:r>
         <w:drawing>
-          <wp:inline wp14:editId="6F5F6148" wp14:anchorId="3D6153BE">
-            <wp:extent cx="6426992" cy="4748062"/>
+          <wp:inline wp14:editId="58929228" wp14:anchorId="27BFDEFD">
+            <wp:extent cx="5724524" cy="3381375"/>
             <wp:effectExtent l="0" t="0" r="0" b="0"/>
-            <wp:docPr id="1334024197" name="" title=""/>
+            <wp:docPr id="408865545" name="" title=""/>
             <wp:cNvGraphicFramePr>
               <a:graphicFrameLocks noChangeAspect="1"/>
             </wp:cNvGraphicFramePr>
@@ -23185,7 +23388,7 @@
                     <pic:cNvPicPr/>
                   </pic:nvPicPr>
                   <pic:blipFill>
-                    <a:blip r:embed="R0bec0a37126e4f4a">
+                    <a:blip r:embed="R2bfe5393c0be4e20">
                       <a:extLst>
                         <a:ext xmlns:a="http://schemas.openxmlformats.org/drawingml/2006/main" uri="{28A0092B-C50C-407E-A947-70E740481C1C}">
                           <a14:useLocalDpi val="0"/>
@@ -23199,7 +23402,7 @@
                   <pic:spPr>
                     <a:xfrm>
                       <a:off x="0" y="0"/>
-                      <a:ext cx="6426992" cy="4748062"/>
+                      <a:ext cx="5724524" cy="3381375"/>
                     </a:xfrm>
                     <a:prstGeom prst="rect">
                       <a:avLst/>
@@ -23211,6 +23414,873 @@
           </wp:inline>
         </w:drawing>
       </w:r>
+    </w:p>
+    <w:p>
+      <w:pPr>
+        <w:pStyle w:val="Normal"/>
+        <w:bidi w:val="0"/>
+        <w:spacing w:before="0" w:beforeAutospacing="off"/>
+        <w:jc w:val="both"/>
+        <w:rPr>
+          <w:rStyle w:val="Heading2Char"/>
+          <w:rFonts w:ascii="Tahoma" w:hAnsi="Tahoma" w:eastAsia="Tahoma" w:cs="Tahoma"/>
+          <w:noProof w:val="0"/>
+          <w:color w:val="auto"/>
+          <w:sz w:val="22"/>
+          <w:szCs w:val="22"/>
+          <w:lang w:val="en-US"/>
+        </w:rPr>
+      </w:pPr>
+      <w:r>
+        <w:rPr>
+          <w:rStyle w:val="Heading2Char"/>
+          <w:rFonts w:ascii="Tahoma" w:hAnsi="Tahoma" w:eastAsia="Tahoma" w:cs="Tahoma"/>
+          <w:noProof w:val="0"/>
+          <w:color w:val="auto"/>
+          <w:sz w:val="22"/>
+          <w:szCs w:val="22"/>
+          <w:lang w:val="en-US"/>
+        </w:rPr>
+        <w:t xml:space="preserve">Game: </w:t>
+      </w:r>
+      <w:r>
+        <w:rPr>
+          <w:rStyle w:val="Heading2Char"/>
+          <w:rFonts w:ascii="Tahoma" w:hAnsi="Tahoma" w:eastAsia="Tahoma" w:cs="Tahoma"/>
+          <w:noProof w:val="0"/>
+          <w:color w:val="auto"/>
+          <w:sz w:val="22"/>
+          <w:szCs w:val="22"/>
+          <w:lang w:val="en-US"/>
+        </w:rPr>
+        <w:t>Represents</w:t>
+      </w:r>
+      <w:r>
+        <w:rPr>
+          <w:rStyle w:val="Heading2Char"/>
+          <w:rFonts w:ascii="Tahoma" w:hAnsi="Tahoma" w:eastAsia="Tahoma" w:cs="Tahoma"/>
+          <w:noProof w:val="0"/>
+          <w:color w:val="auto"/>
+          <w:sz w:val="22"/>
+          <w:szCs w:val="22"/>
+          <w:lang w:val="en-US"/>
+        </w:rPr>
+        <w:t xml:space="preserve"> the game’s main instance, by which all classes arise and </w:t>
+      </w:r>
+      <w:r>
+        <w:rPr>
+          <w:rStyle w:val="Heading2Char"/>
+          <w:rFonts w:ascii="Tahoma" w:hAnsi="Tahoma" w:eastAsia="Tahoma" w:cs="Tahoma"/>
+          <w:noProof w:val="0"/>
+          <w:color w:val="auto"/>
+          <w:sz w:val="22"/>
+          <w:szCs w:val="22"/>
+          <w:lang w:val="en-US"/>
+        </w:rPr>
+        <w:t>inherit</w:t>
+      </w:r>
+      <w:r>
+        <w:rPr>
+          <w:rStyle w:val="Heading2Char"/>
+          <w:rFonts w:ascii="Tahoma" w:hAnsi="Tahoma" w:eastAsia="Tahoma" w:cs="Tahoma"/>
+          <w:noProof w:val="0"/>
+          <w:color w:val="auto"/>
+          <w:sz w:val="22"/>
+          <w:szCs w:val="22"/>
+          <w:lang w:val="en-US"/>
+        </w:rPr>
+        <w:t xml:space="preserve"> respectively. It controls the Flow of the game thanks to the ‘</w:t>
+      </w:r>
+      <w:r>
+        <w:rPr>
+          <w:rStyle w:val="Heading2Char"/>
+          <w:rFonts w:ascii="Tahoma" w:hAnsi="Tahoma" w:eastAsia="Tahoma" w:cs="Tahoma"/>
+          <w:noProof w:val="0"/>
+          <w:color w:val="auto"/>
+          <w:sz w:val="22"/>
+          <w:szCs w:val="22"/>
+          <w:lang w:val="en-US"/>
+        </w:rPr>
+        <w:t>game status</w:t>
+      </w:r>
+      <w:r>
+        <w:rPr>
+          <w:rStyle w:val="Heading2Char"/>
+          <w:rFonts w:ascii="Tahoma" w:hAnsi="Tahoma" w:eastAsia="Tahoma" w:cs="Tahoma"/>
+          <w:noProof w:val="0"/>
+          <w:color w:val="auto"/>
+          <w:sz w:val="22"/>
+          <w:szCs w:val="22"/>
+          <w:lang w:val="en-US"/>
+        </w:rPr>
+        <w:t>’ attribute, in addition to the level management.</w:t>
+      </w:r>
+    </w:p>
+    <w:p>
+      <w:pPr>
+        <w:pStyle w:val="Normal"/>
+        <w:bidi w:val="0"/>
+        <w:spacing w:before="0" w:beforeAutospacing="off"/>
+        <w:jc w:val="both"/>
+        <w:rPr>
+          <w:rStyle w:val="Heading2Char"/>
+          <w:rFonts w:ascii="Tahoma" w:hAnsi="Tahoma" w:eastAsia="Tahoma" w:cs="Tahoma"/>
+          <w:noProof w:val="0"/>
+          <w:color w:val="auto"/>
+          <w:sz w:val="22"/>
+          <w:szCs w:val="22"/>
+          <w:lang w:val="en-US"/>
+        </w:rPr>
+      </w:pPr>
+      <w:r>
+        <w:rPr>
+          <w:rStyle w:val="Heading2Char"/>
+          <w:rFonts w:ascii="Tahoma" w:hAnsi="Tahoma" w:eastAsia="Tahoma" w:cs="Tahoma"/>
+          <w:noProof w:val="0"/>
+          <w:color w:val="auto"/>
+          <w:sz w:val="22"/>
+          <w:szCs w:val="22"/>
+          <w:lang w:val="en-US"/>
+        </w:rPr>
+        <w:t xml:space="preserve">Level: </w:t>
+      </w:r>
+      <w:r>
+        <w:rPr>
+          <w:rStyle w:val="Heading2Char"/>
+          <w:rFonts w:ascii="Tahoma" w:hAnsi="Tahoma" w:eastAsia="Tahoma" w:cs="Tahoma"/>
+          <w:noProof w:val="0"/>
+          <w:color w:val="auto"/>
+          <w:sz w:val="22"/>
+          <w:szCs w:val="22"/>
+          <w:lang w:val="en-US"/>
+        </w:rPr>
+        <w:t>Represents</w:t>
+      </w:r>
+      <w:r>
+        <w:rPr>
+          <w:rStyle w:val="Heading2Char"/>
+          <w:rFonts w:ascii="Tahoma" w:hAnsi="Tahoma" w:eastAsia="Tahoma" w:cs="Tahoma"/>
+          <w:noProof w:val="0"/>
+          <w:color w:val="auto"/>
+          <w:sz w:val="22"/>
+          <w:szCs w:val="22"/>
+          <w:lang w:val="en-US"/>
+        </w:rPr>
+        <w:t xml:space="preserve"> the specific level </w:t>
+      </w:r>
+      <w:r>
+        <w:rPr>
+          <w:rStyle w:val="Heading2Char"/>
+          <w:rFonts w:ascii="Tahoma" w:hAnsi="Tahoma" w:eastAsia="Tahoma" w:cs="Tahoma"/>
+          <w:noProof w:val="0"/>
+          <w:color w:val="auto"/>
+          <w:sz w:val="22"/>
+          <w:szCs w:val="22"/>
+          <w:lang w:val="en-US"/>
+        </w:rPr>
+        <w:t>of</w:t>
+      </w:r>
+      <w:r>
+        <w:rPr>
+          <w:rStyle w:val="Heading2Char"/>
+          <w:rFonts w:ascii="Tahoma" w:hAnsi="Tahoma" w:eastAsia="Tahoma" w:cs="Tahoma"/>
+          <w:noProof w:val="0"/>
+          <w:color w:val="auto"/>
+          <w:sz w:val="22"/>
+          <w:szCs w:val="22"/>
+          <w:lang w:val="en-US"/>
+        </w:rPr>
+        <w:t xml:space="preserve"> the game, depending on the race number the player is at. Moreover, it includes the map setting, with random obstacles generation and rivals, added to the finish line location.</w:t>
+      </w:r>
+    </w:p>
+    <w:p>
+      <w:pPr>
+        <w:pStyle w:val="Normal"/>
+        <w:bidi w:val="0"/>
+        <w:spacing w:before="0" w:beforeAutospacing="off"/>
+        <w:jc w:val="both"/>
+        <w:rPr>
+          <w:rStyle w:val="Heading2Char"/>
+          <w:rFonts w:ascii="Tahoma" w:hAnsi="Tahoma" w:eastAsia="Tahoma" w:cs="Tahoma"/>
+          <w:noProof w:val="0"/>
+          <w:color w:val="auto"/>
+          <w:sz w:val="22"/>
+          <w:szCs w:val="22"/>
+          <w:lang w:val="en-US"/>
+        </w:rPr>
+      </w:pPr>
+      <w:r>
+        <w:rPr>
+          <w:rStyle w:val="Heading2Char"/>
+          <w:rFonts w:ascii="Tahoma" w:hAnsi="Tahoma" w:eastAsia="Tahoma" w:cs="Tahoma"/>
+          <w:noProof w:val="0"/>
+          <w:color w:val="auto"/>
+          <w:sz w:val="22"/>
+          <w:szCs w:val="22"/>
+          <w:lang w:val="en-US"/>
+        </w:rPr>
+        <w:t xml:space="preserve">Player: </w:t>
+      </w:r>
+      <w:r>
+        <w:rPr>
+          <w:rStyle w:val="Heading2Char"/>
+          <w:rFonts w:ascii="Tahoma" w:hAnsi="Tahoma" w:eastAsia="Tahoma" w:cs="Tahoma"/>
+          <w:noProof w:val="0"/>
+          <w:color w:val="auto"/>
+          <w:sz w:val="22"/>
+          <w:szCs w:val="22"/>
+          <w:lang w:val="en-US"/>
+        </w:rPr>
+        <w:t>Represents</w:t>
+      </w:r>
+      <w:r>
+        <w:rPr>
+          <w:rStyle w:val="Heading2Char"/>
+          <w:rFonts w:ascii="Tahoma" w:hAnsi="Tahoma" w:eastAsia="Tahoma" w:cs="Tahoma"/>
+          <w:noProof w:val="0"/>
+          <w:color w:val="auto"/>
+          <w:sz w:val="22"/>
+          <w:szCs w:val="22"/>
+          <w:lang w:val="en-US"/>
+        </w:rPr>
+        <w:t xml:space="preserve"> the user who, through keyboard, his interactions with the ship and other game elements, </w:t>
+      </w:r>
+      <w:r>
+        <w:rPr>
+          <w:rStyle w:val="Heading2Char"/>
+          <w:rFonts w:ascii="Tahoma" w:hAnsi="Tahoma" w:eastAsia="Tahoma" w:cs="Tahoma"/>
+          <w:noProof w:val="0"/>
+          <w:color w:val="auto"/>
+          <w:sz w:val="22"/>
+          <w:szCs w:val="22"/>
+          <w:lang w:val="en-US"/>
+        </w:rPr>
+        <w:t>participates</w:t>
+      </w:r>
+      <w:r>
+        <w:rPr>
+          <w:rStyle w:val="Heading2Char"/>
+          <w:rFonts w:ascii="Tahoma" w:hAnsi="Tahoma" w:eastAsia="Tahoma" w:cs="Tahoma"/>
+          <w:noProof w:val="0"/>
+          <w:color w:val="auto"/>
+          <w:sz w:val="22"/>
+          <w:szCs w:val="22"/>
+          <w:lang w:val="en-US"/>
+        </w:rPr>
+        <w:t xml:space="preserve"> in the race.</w:t>
+      </w:r>
+    </w:p>
+    <w:p>
+      <w:pPr>
+        <w:pStyle w:val="Normal"/>
+        <w:bidi w:val="0"/>
+        <w:spacing w:before="0" w:beforeAutospacing="off"/>
+        <w:jc w:val="both"/>
+        <w:rPr>
+          <w:rStyle w:val="Heading2Char"/>
+          <w:rFonts w:ascii="Tahoma" w:hAnsi="Tahoma" w:eastAsia="Tahoma" w:cs="Tahoma"/>
+          <w:noProof w:val="0"/>
+          <w:color w:val="auto"/>
+          <w:sz w:val="22"/>
+          <w:szCs w:val="22"/>
+          <w:lang w:val="en-US"/>
+        </w:rPr>
+      </w:pPr>
+      <w:r>
+        <w:rPr>
+          <w:rStyle w:val="Heading2Char"/>
+          <w:rFonts w:ascii="Tahoma" w:hAnsi="Tahoma" w:eastAsia="Tahoma" w:cs="Tahoma"/>
+          <w:noProof w:val="0"/>
+          <w:color w:val="auto"/>
+          <w:sz w:val="22"/>
+          <w:szCs w:val="22"/>
+          <w:lang w:val="en-US"/>
+        </w:rPr>
+        <w:t xml:space="preserve">Boat: Essential class for this diagram. It defines the properties and vehicles </w:t>
+      </w:r>
+      <w:r>
+        <w:rPr>
+          <w:rStyle w:val="Heading2Char"/>
+          <w:rFonts w:ascii="Tahoma" w:hAnsi="Tahoma" w:eastAsia="Tahoma" w:cs="Tahoma"/>
+          <w:noProof w:val="0"/>
+          <w:color w:val="auto"/>
+          <w:sz w:val="22"/>
+          <w:szCs w:val="22"/>
+          <w:lang w:val="en-US"/>
+        </w:rPr>
+        <w:t>behavior</w:t>
+      </w:r>
+      <w:r>
+        <w:rPr>
+          <w:rStyle w:val="Heading2Char"/>
+          <w:rFonts w:ascii="Tahoma" w:hAnsi="Tahoma" w:eastAsia="Tahoma" w:cs="Tahoma"/>
+          <w:noProof w:val="0"/>
+          <w:color w:val="auto"/>
+          <w:sz w:val="22"/>
+          <w:szCs w:val="22"/>
+          <w:lang w:val="en-US"/>
+        </w:rPr>
+        <w:t xml:space="preserve"> during the competition with different attributes such as ‘health’ or ‘resistance</w:t>
+      </w:r>
+      <w:r>
+        <w:rPr>
+          <w:rStyle w:val="Heading2Char"/>
+          <w:rFonts w:ascii="Tahoma" w:hAnsi="Tahoma" w:eastAsia="Tahoma" w:cs="Tahoma"/>
+          <w:noProof w:val="0"/>
+          <w:color w:val="auto"/>
+          <w:sz w:val="22"/>
+          <w:szCs w:val="22"/>
+          <w:lang w:val="en-US"/>
+        </w:rPr>
+        <w:t>’,</w:t>
+      </w:r>
+      <w:r>
+        <w:rPr>
+          <w:rStyle w:val="Heading2Char"/>
+          <w:rFonts w:ascii="Tahoma" w:hAnsi="Tahoma" w:eastAsia="Tahoma" w:cs="Tahoma"/>
+          <w:noProof w:val="0"/>
+          <w:color w:val="auto"/>
+          <w:sz w:val="22"/>
+          <w:szCs w:val="22"/>
+          <w:lang w:val="en-US"/>
+        </w:rPr>
+        <w:t xml:space="preserve"> in addition to some other methods to </w:t>
+      </w:r>
+      <w:r>
+        <w:rPr>
+          <w:rStyle w:val="Heading2Char"/>
+          <w:rFonts w:ascii="Tahoma" w:hAnsi="Tahoma" w:eastAsia="Tahoma" w:cs="Tahoma"/>
+          <w:noProof w:val="0"/>
+          <w:color w:val="auto"/>
+          <w:sz w:val="22"/>
+          <w:szCs w:val="22"/>
+          <w:lang w:val="en-US"/>
+        </w:rPr>
+        <w:t>modify</w:t>
+      </w:r>
+      <w:r>
+        <w:rPr>
+          <w:rStyle w:val="Heading2Char"/>
+          <w:rFonts w:ascii="Tahoma" w:hAnsi="Tahoma" w:eastAsia="Tahoma" w:cs="Tahoma"/>
+          <w:noProof w:val="0"/>
+          <w:color w:val="auto"/>
+          <w:sz w:val="22"/>
+          <w:szCs w:val="22"/>
+          <w:lang w:val="en-US"/>
+        </w:rPr>
+        <w:t xml:space="preserve"> your movement speed or react to the </w:t>
+      </w:r>
+      <w:r>
+        <w:rPr>
+          <w:rStyle w:val="Heading2Char"/>
+          <w:rFonts w:ascii="Tahoma" w:hAnsi="Tahoma" w:eastAsia="Tahoma" w:cs="Tahoma"/>
+          <w:noProof w:val="0"/>
+          <w:color w:val="auto"/>
+          <w:sz w:val="22"/>
+          <w:szCs w:val="22"/>
+          <w:lang w:val="en-US"/>
+        </w:rPr>
+        <w:t>obstacles</w:t>
+      </w:r>
+      <w:r>
+        <w:rPr>
+          <w:rStyle w:val="Heading2Char"/>
+          <w:rFonts w:ascii="Tahoma" w:hAnsi="Tahoma" w:eastAsia="Tahoma" w:cs="Tahoma"/>
+          <w:noProof w:val="0"/>
+          <w:color w:val="auto"/>
+          <w:sz w:val="22"/>
+          <w:szCs w:val="22"/>
+          <w:lang w:val="en-US"/>
+        </w:rPr>
+        <w:t xml:space="preserve"> among others.</w:t>
+      </w:r>
+    </w:p>
+    <w:p>
+      <w:pPr>
+        <w:pStyle w:val="Normal"/>
+        <w:bidi w:val="0"/>
+        <w:spacing w:before="0" w:beforeAutospacing="off"/>
+        <w:jc w:val="both"/>
+        <w:rPr>
+          <w:rStyle w:val="Heading2Char"/>
+          <w:rFonts w:ascii="Tahoma" w:hAnsi="Tahoma" w:eastAsia="Tahoma" w:cs="Tahoma"/>
+          <w:noProof w:val="0"/>
+          <w:color w:val="auto"/>
+          <w:sz w:val="22"/>
+          <w:szCs w:val="22"/>
+          <w:lang w:val="en-US"/>
+        </w:rPr>
+      </w:pPr>
+      <w:r>
+        <w:rPr>
+          <w:rStyle w:val="Heading2Char"/>
+          <w:rFonts w:ascii="Tahoma" w:hAnsi="Tahoma" w:eastAsia="Tahoma" w:cs="Tahoma"/>
+          <w:noProof w:val="0"/>
+          <w:color w:val="auto"/>
+          <w:sz w:val="22"/>
+          <w:szCs w:val="22"/>
+          <w:lang w:val="en-US"/>
+        </w:rPr>
+        <w:t xml:space="preserve">Rival: Class with behaviors like the main player </w:t>
+      </w:r>
+      <w:r>
+        <w:rPr>
+          <w:rStyle w:val="Heading2Char"/>
+          <w:rFonts w:ascii="Tahoma" w:hAnsi="Tahoma" w:eastAsia="Tahoma" w:cs="Tahoma"/>
+          <w:noProof w:val="0"/>
+          <w:color w:val="auto"/>
+          <w:sz w:val="22"/>
+          <w:szCs w:val="22"/>
+          <w:lang w:val="en-US"/>
+        </w:rPr>
+        <w:t>ship but</w:t>
+      </w:r>
+      <w:r>
+        <w:rPr>
+          <w:rStyle w:val="Heading2Char"/>
+          <w:rFonts w:ascii="Tahoma" w:hAnsi="Tahoma" w:eastAsia="Tahoma" w:cs="Tahoma"/>
+          <w:noProof w:val="0"/>
+          <w:color w:val="auto"/>
+          <w:sz w:val="22"/>
+          <w:szCs w:val="22"/>
+          <w:lang w:val="en-US"/>
+        </w:rPr>
+        <w:t xml:space="preserve"> controlled by Artificial Intelligence for decision making.</w:t>
+      </w:r>
+    </w:p>
+    <w:p>
+      <w:pPr>
+        <w:pStyle w:val="Normal"/>
+        <w:bidi w:val="0"/>
+        <w:spacing w:before="0" w:beforeAutospacing="off"/>
+        <w:jc w:val="both"/>
+        <w:rPr>
+          <w:rStyle w:val="Heading2Char"/>
+          <w:rFonts w:ascii="Tahoma" w:hAnsi="Tahoma" w:eastAsia="Tahoma" w:cs="Tahoma"/>
+          <w:noProof w:val="0"/>
+          <w:color w:val="auto"/>
+          <w:sz w:val="22"/>
+          <w:szCs w:val="22"/>
+          <w:lang w:val="en-US"/>
+        </w:rPr>
+      </w:pPr>
+      <w:r>
+        <w:rPr>
+          <w:rStyle w:val="Heading2Char"/>
+          <w:rFonts w:ascii="Tahoma" w:hAnsi="Tahoma" w:eastAsia="Tahoma" w:cs="Tahoma"/>
+          <w:noProof w:val="0"/>
+          <w:color w:val="auto"/>
+          <w:sz w:val="22"/>
+          <w:szCs w:val="22"/>
+          <w:lang w:val="en-US"/>
+        </w:rPr>
+        <w:t xml:space="preserve">Map: </w:t>
+      </w:r>
+      <w:r>
+        <w:rPr>
+          <w:rStyle w:val="Heading2Char"/>
+          <w:rFonts w:ascii="Tahoma" w:hAnsi="Tahoma" w:eastAsia="Tahoma" w:cs="Tahoma"/>
+          <w:noProof w:val="0"/>
+          <w:color w:val="auto"/>
+          <w:sz w:val="22"/>
+          <w:szCs w:val="22"/>
+          <w:lang w:val="en-US"/>
+        </w:rPr>
+        <w:t>Represents</w:t>
+      </w:r>
+      <w:r>
+        <w:rPr>
+          <w:rStyle w:val="Heading2Char"/>
+          <w:rFonts w:ascii="Tahoma" w:hAnsi="Tahoma" w:eastAsia="Tahoma" w:cs="Tahoma"/>
+          <w:noProof w:val="0"/>
+          <w:color w:val="auto"/>
+          <w:sz w:val="22"/>
+          <w:szCs w:val="22"/>
+          <w:lang w:val="en-US"/>
+        </w:rPr>
+        <w:t xml:space="preserve"> the scenario where the race takes place, varying as the level progresses.</w:t>
+      </w:r>
+    </w:p>
+    <w:p>
+      <w:pPr>
+        <w:pStyle w:val="Normal"/>
+        <w:bidi w:val="0"/>
+        <w:spacing w:before="0" w:beforeAutospacing="off"/>
+        <w:jc w:val="both"/>
+        <w:rPr>
+          <w:rStyle w:val="Heading2Char"/>
+          <w:rFonts w:ascii="Tahoma" w:hAnsi="Tahoma" w:eastAsia="Tahoma" w:cs="Tahoma"/>
+          <w:noProof w:val="0"/>
+          <w:color w:val="auto"/>
+          <w:sz w:val="22"/>
+          <w:szCs w:val="22"/>
+          <w:lang w:val="en-US"/>
+        </w:rPr>
+      </w:pPr>
+      <w:r>
+        <w:rPr>
+          <w:rStyle w:val="Heading2Char"/>
+          <w:rFonts w:ascii="Tahoma" w:hAnsi="Tahoma" w:eastAsia="Tahoma" w:cs="Tahoma"/>
+          <w:noProof w:val="0"/>
+          <w:color w:val="auto"/>
+          <w:sz w:val="22"/>
+          <w:szCs w:val="22"/>
+          <w:lang w:val="en-US"/>
+        </w:rPr>
+        <w:t>Powerup</w:t>
+      </w:r>
+      <w:r>
+        <w:rPr>
+          <w:rStyle w:val="Heading2Char"/>
+          <w:rFonts w:ascii="Tahoma" w:hAnsi="Tahoma" w:eastAsia="Tahoma" w:cs="Tahoma"/>
+          <w:noProof w:val="0"/>
+          <w:color w:val="auto"/>
+          <w:sz w:val="22"/>
+          <w:szCs w:val="22"/>
+          <w:lang w:val="en-US"/>
+        </w:rPr>
+        <w:t>: Graphical interface that involves the collectibles to grab during the journey to gain an advantage over rivals.</w:t>
+      </w:r>
+    </w:p>
+    <w:p>
+      <w:pPr>
+        <w:pStyle w:val="Normal"/>
+        <w:bidi w:val="0"/>
+        <w:spacing w:before="0" w:beforeAutospacing="off"/>
+        <w:jc w:val="both"/>
+        <w:rPr>
+          <w:rStyle w:val="Heading2Char"/>
+          <w:rFonts w:ascii="Tahoma" w:hAnsi="Tahoma" w:eastAsia="Tahoma" w:cs="Tahoma"/>
+          <w:noProof w:val="0"/>
+          <w:color w:val="auto"/>
+          <w:sz w:val="22"/>
+          <w:szCs w:val="22"/>
+          <w:lang w:val="en-US"/>
+        </w:rPr>
+      </w:pPr>
+      <w:r>
+        <w:rPr>
+          <w:rStyle w:val="Heading2Char"/>
+          <w:rFonts w:ascii="Tahoma" w:hAnsi="Tahoma" w:eastAsia="Tahoma" w:cs="Tahoma"/>
+          <w:noProof w:val="0"/>
+          <w:color w:val="auto"/>
+          <w:sz w:val="22"/>
+          <w:szCs w:val="22"/>
+          <w:lang w:val="en-US"/>
+        </w:rPr>
+        <w:t xml:space="preserve">Obstacle: Base class that defines the essential characteristics of an obstacle in the game. It also implements the </w:t>
+      </w:r>
+      <w:r>
+        <w:rPr>
+          <w:rStyle w:val="Heading2Char"/>
+          <w:rFonts w:ascii="Tahoma" w:hAnsi="Tahoma" w:eastAsia="Tahoma" w:cs="Tahoma"/>
+          <w:noProof w:val="0"/>
+          <w:color w:val="auto"/>
+          <w:sz w:val="22"/>
+          <w:szCs w:val="22"/>
+          <w:lang w:val="en-US"/>
+        </w:rPr>
+        <w:t>subclasses</w:t>
+      </w:r>
+      <w:r>
+        <w:rPr>
+          <w:rStyle w:val="Heading2Char"/>
+          <w:rFonts w:ascii="Tahoma" w:hAnsi="Tahoma" w:eastAsia="Tahoma" w:cs="Tahoma"/>
+          <w:noProof w:val="0"/>
+          <w:color w:val="auto"/>
+          <w:sz w:val="22"/>
+          <w:szCs w:val="22"/>
+          <w:lang w:val="en-US"/>
+        </w:rPr>
+        <w:t xml:space="preserve"> Duck, </w:t>
+      </w:r>
+      <w:r>
+        <w:rPr>
+          <w:rStyle w:val="Heading2Char"/>
+          <w:rFonts w:ascii="Tahoma" w:hAnsi="Tahoma" w:eastAsia="Tahoma" w:cs="Tahoma"/>
+          <w:noProof w:val="0"/>
+          <w:color w:val="auto"/>
+          <w:sz w:val="22"/>
+          <w:szCs w:val="22"/>
+          <w:lang w:val="en-US"/>
+        </w:rPr>
+        <w:t>Stone</w:t>
+      </w:r>
+      <w:r>
+        <w:rPr>
+          <w:rStyle w:val="Heading2Char"/>
+          <w:rFonts w:ascii="Tahoma" w:hAnsi="Tahoma" w:eastAsia="Tahoma" w:cs="Tahoma"/>
+          <w:noProof w:val="0"/>
+          <w:color w:val="auto"/>
+          <w:sz w:val="22"/>
+          <w:szCs w:val="22"/>
+          <w:lang w:val="en-US"/>
+        </w:rPr>
+        <w:t xml:space="preserve"> and Log to </w:t>
+      </w:r>
+      <w:r>
+        <w:rPr>
+          <w:rStyle w:val="Heading2Char"/>
+          <w:rFonts w:ascii="Tahoma" w:hAnsi="Tahoma" w:eastAsia="Tahoma" w:cs="Tahoma"/>
+          <w:noProof w:val="0"/>
+          <w:color w:val="auto"/>
+          <w:sz w:val="22"/>
+          <w:szCs w:val="22"/>
+          <w:lang w:val="en-US"/>
+        </w:rPr>
+        <w:t>represent</w:t>
+      </w:r>
+      <w:r>
+        <w:rPr>
+          <w:rStyle w:val="Heading2Char"/>
+          <w:rFonts w:ascii="Tahoma" w:hAnsi="Tahoma" w:eastAsia="Tahoma" w:cs="Tahoma"/>
+          <w:noProof w:val="0"/>
+          <w:color w:val="auto"/>
+          <w:sz w:val="22"/>
+          <w:szCs w:val="22"/>
+          <w:lang w:val="en-US"/>
+        </w:rPr>
+        <w:t xml:space="preserve"> </w:t>
+      </w:r>
+      <w:r>
+        <w:rPr>
+          <w:rStyle w:val="Heading2Char"/>
+          <w:rFonts w:ascii="Tahoma" w:hAnsi="Tahoma" w:eastAsia="Tahoma" w:cs="Tahoma"/>
+          <w:noProof w:val="0"/>
+          <w:color w:val="auto"/>
+          <w:sz w:val="22"/>
+          <w:szCs w:val="22"/>
+          <w:lang w:val="en-US"/>
+        </w:rPr>
+        <w:t>different types</w:t>
+      </w:r>
+      <w:r>
+        <w:rPr>
+          <w:rStyle w:val="Heading2Char"/>
+          <w:rFonts w:ascii="Tahoma" w:hAnsi="Tahoma" w:eastAsia="Tahoma" w:cs="Tahoma"/>
+          <w:noProof w:val="0"/>
+          <w:color w:val="auto"/>
+          <w:sz w:val="22"/>
+          <w:szCs w:val="22"/>
+          <w:lang w:val="en-US"/>
+        </w:rPr>
+        <w:t xml:space="preserve"> of obstacles with </w:t>
+      </w:r>
+      <w:r>
+        <w:rPr>
+          <w:rStyle w:val="Heading2Char"/>
+          <w:rFonts w:ascii="Tahoma" w:hAnsi="Tahoma" w:eastAsia="Tahoma" w:cs="Tahoma"/>
+          <w:noProof w:val="0"/>
+          <w:color w:val="auto"/>
+          <w:sz w:val="22"/>
+          <w:szCs w:val="22"/>
+          <w:lang w:val="en-US"/>
+        </w:rPr>
+        <w:t>different sizes</w:t>
+      </w:r>
+      <w:r>
+        <w:rPr>
+          <w:rStyle w:val="Heading2Char"/>
+          <w:rFonts w:ascii="Tahoma" w:hAnsi="Tahoma" w:eastAsia="Tahoma" w:cs="Tahoma"/>
+          <w:noProof w:val="0"/>
+          <w:color w:val="auto"/>
+          <w:sz w:val="22"/>
+          <w:szCs w:val="22"/>
+          <w:lang w:val="en-US"/>
+        </w:rPr>
+        <w:t>.</w:t>
+      </w:r>
+    </w:p>
+    <w:p>
+      <w:pPr>
+        <w:pStyle w:val="Normal"/>
+        <w:bidi w:val="0"/>
+        <w:spacing w:before="0" w:beforeAutospacing="off"/>
+        <w:jc w:val="both"/>
+        <w:rPr>
+          <w:rStyle w:val="Heading2Char"/>
+          <w:rFonts w:ascii="Tahoma" w:hAnsi="Tahoma" w:eastAsia="Tahoma" w:cs="Tahoma"/>
+          <w:noProof w:val="0"/>
+          <w:color w:val="auto"/>
+          <w:sz w:val="22"/>
+          <w:szCs w:val="22"/>
+          <w:lang w:val="en-US"/>
+        </w:rPr>
+      </w:pPr>
+      <w:r>
+        <w:rPr>
+          <w:rStyle w:val="Heading2Char"/>
+          <w:rFonts w:ascii="Tahoma" w:hAnsi="Tahoma" w:eastAsia="Tahoma" w:cs="Tahoma"/>
+          <w:noProof w:val="0"/>
+          <w:color w:val="auto"/>
+          <w:sz w:val="22"/>
+          <w:szCs w:val="22"/>
+          <w:lang w:val="en-US"/>
+        </w:rPr>
+        <w:t xml:space="preserve">Duck: Randomly moving along the river obstacle that can be avoided by the </w:t>
+      </w:r>
+      <w:r>
+        <w:tab/>
+      </w:r>
+      <w:r>
+        <w:tab/>
+      </w:r>
+      <w:r>
+        <w:rPr>
+          <w:rStyle w:val="Heading2Char"/>
+          <w:rFonts w:ascii="Tahoma" w:hAnsi="Tahoma" w:eastAsia="Tahoma" w:cs="Tahoma"/>
+          <w:noProof w:val="0"/>
+          <w:color w:val="auto"/>
+          <w:sz w:val="22"/>
+          <w:szCs w:val="22"/>
+          <w:lang w:val="en-US"/>
+        </w:rPr>
+        <w:t>player</w:t>
+      </w:r>
+    </w:p>
+    <w:p>
+      <w:pPr>
+        <w:pStyle w:val="Normal"/>
+        <w:bidi w:val="0"/>
+        <w:spacing w:before="0" w:beforeAutospacing="off"/>
+        <w:ind w:firstLine="708"/>
+        <w:jc w:val="both"/>
+        <w:rPr>
+          <w:rStyle w:val="Heading2Char"/>
+          <w:rFonts w:ascii="Tahoma" w:hAnsi="Tahoma" w:eastAsia="Tahoma" w:cs="Tahoma"/>
+          <w:noProof w:val="0"/>
+          <w:color w:val="auto"/>
+          <w:sz w:val="22"/>
+          <w:szCs w:val="22"/>
+          <w:lang w:val="en-US"/>
+        </w:rPr>
+      </w:pPr>
+      <w:r>
+        <w:rPr>
+          <w:rStyle w:val="Heading2Char"/>
+          <w:rFonts w:ascii="Tahoma" w:hAnsi="Tahoma" w:eastAsia="Tahoma" w:cs="Tahoma"/>
+          <w:noProof w:val="0"/>
+          <w:color w:val="auto"/>
+          <w:sz w:val="22"/>
+          <w:szCs w:val="22"/>
+          <w:lang w:val="en-US"/>
+        </w:rPr>
+        <w:t xml:space="preserve">Stone: Static obstacle in the river that could cause extensive damage to the ship’s </w:t>
+      </w:r>
+      <w:r>
+        <w:tab/>
+      </w:r>
+      <w:r>
+        <w:rPr>
+          <w:rStyle w:val="Heading2Char"/>
+          <w:rFonts w:ascii="Tahoma" w:hAnsi="Tahoma" w:eastAsia="Tahoma" w:cs="Tahoma"/>
+          <w:noProof w:val="0"/>
+          <w:color w:val="auto"/>
+          <w:sz w:val="22"/>
+          <w:szCs w:val="22"/>
+          <w:lang w:val="en-US"/>
+        </w:rPr>
+        <w:t>bow.</w:t>
+      </w:r>
+    </w:p>
+    <w:p>
+      <w:pPr>
+        <w:pStyle w:val="Normal"/>
+        <w:bidi w:val="0"/>
+        <w:spacing w:before="0" w:beforeAutospacing="off"/>
+        <w:ind w:firstLine="708"/>
+        <w:jc w:val="both"/>
+        <w:rPr>
+          <w:rStyle w:val="Heading2Char"/>
+          <w:rFonts w:ascii="Tahoma" w:hAnsi="Tahoma" w:eastAsia="Tahoma" w:cs="Tahoma"/>
+          <w:noProof w:val="0"/>
+          <w:color w:val="auto"/>
+          <w:sz w:val="22"/>
+          <w:szCs w:val="22"/>
+          <w:lang w:val="en-US"/>
+        </w:rPr>
+      </w:pPr>
+      <w:r>
+        <w:rPr>
+          <w:rStyle w:val="Heading2Char"/>
+          <w:rFonts w:ascii="Tahoma" w:hAnsi="Tahoma" w:eastAsia="Tahoma" w:cs="Tahoma"/>
+          <w:noProof w:val="0"/>
+          <w:color w:val="auto"/>
+          <w:sz w:val="22"/>
+          <w:szCs w:val="22"/>
+          <w:lang w:val="en-US"/>
+        </w:rPr>
+        <w:t xml:space="preserve">Log: Floating obstacle larger than the </w:t>
+      </w:r>
+      <w:r>
+        <w:rPr>
+          <w:rStyle w:val="Heading2Char"/>
+          <w:rFonts w:ascii="Tahoma" w:hAnsi="Tahoma" w:eastAsia="Tahoma" w:cs="Tahoma"/>
+          <w:noProof w:val="0"/>
+          <w:color w:val="auto"/>
+          <w:sz w:val="22"/>
+          <w:szCs w:val="22"/>
+          <w:lang w:val="en-US"/>
+        </w:rPr>
+        <w:t>previous</w:t>
+      </w:r>
+      <w:r>
+        <w:rPr>
+          <w:rStyle w:val="Heading2Char"/>
+          <w:rFonts w:ascii="Tahoma" w:hAnsi="Tahoma" w:eastAsia="Tahoma" w:cs="Tahoma"/>
+          <w:noProof w:val="0"/>
+          <w:color w:val="auto"/>
+          <w:sz w:val="22"/>
+          <w:szCs w:val="22"/>
+          <w:lang w:val="en-US"/>
+        </w:rPr>
+        <w:t xml:space="preserve"> two, also static and with the</w:t>
+      </w:r>
+      <w:r>
+        <w:tab/>
+      </w:r>
+      <w:r>
+        <w:tab/>
+      </w:r>
+      <w:r>
+        <w:rPr>
+          <w:rStyle w:val="Heading2Char"/>
+          <w:rFonts w:ascii="Tahoma" w:hAnsi="Tahoma" w:eastAsia="Tahoma" w:cs="Tahoma"/>
+          <w:noProof w:val="0"/>
+          <w:color w:val="auto"/>
+          <w:sz w:val="22"/>
+          <w:szCs w:val="22"/>
+          <w:lang w:val="en-US"/>
+        </w:rPr>
+        <w:t>capabilities to slow down and damage the vehicle.</w:t>
+      </w:r>
+    </w:p>
+    <w:p>
+      <w:pPr>
+        <w:pStyle w:val="Normal"/>
+        <w:bidi w:val="0"/>
+        <w:spacing w:before="0" w:beforeAutospacing="off"/>
+        <w:jc w:val="both"/>
+        <w:rPr>
+          <w:rStyle w:val="Heading2Char"/>
+          <w:rFonts w:ascii="Tahoma" w:hAnsi="Tahoma" w:eastAsia="Tahoma" w:cs="Tahoma"/>
+          <w:noProof w:val="0"/>
+          <w:color w:val="538135" w:themeColor="accent6" w:themeTint="FF" w:themeShade="BF"/>
+          <w:sz w:val="28"/>
+          <w:szCs w:val="28"/>
+          <w:lang w:val="en-US"/>
+        </w:rPr>
+      </w:pPr>
+    </w:p>
+    <w:p>
+      <w:pPr>
+        <w:pStyle w:val="Normal"/>
+        <w:shd w:val="clear" w:color="auto" w:fill="FFFFFF" w:themeFill="background1"/>
+        <w:bidi w:val="0"/>
+        <w:spacing w:before="0" w:beforeAutospacing="off"/>
+        <w:ind w:left="0" w:right="-20"/>
+        <w:jc w:val="both"/>
+      </w:pPr>
     </w:p>
     <w:sectPr>
       <w:pgSz w:w="11906" w:h="16838" w:orient="portrait"/>

</xml_diff>

<commit_message>
Submission 2 doc updated
</commit_message>
<xml_diff>
--- a/Docs/Use Cases, Domain model & Sequence diagram.docx
+++ b/Docs/Use Cases, Domain model & Sequence diagram.docx
@@ -6694,7 +6694,7 @@
       </w:pPr>
       <w:r>
         <w:drawing>
-          <wp:inline wp14:editId="1D8421C1" wp14:anchorId="411D538D">
+          <wp:inline wp14:editId="65ECBAFC" wp14:anchorId="411D538D">
             <wp:extent cx="5724524" cy="2514600"/>
             <wp:effectExtent l="0" t="0" r="0" b="0"/>
             <wp:docPr id="1510930678" name="Imagen 1510930678" title=""/>
@@ -6709,7 +6709,7 @@
                     <pic:cNvPicPr/>
                   </pic:nvPicPr>
                   <pic:blipFill>
-                    <a:blip r:embed="R71a590b1fa224828">
+                    <a:blip r:embed="Re3c3ab3b06624b1c">
                       <a:extLst xmlns:a="http://schemas.openxmlformats.org/drawingml/2006/main">
                         <a:ext uri="{28A0092B-C50C-407E-A947-70E740481C1C}">
                           <a14:useLocalDpi xmlns:a14="http://schemas.microsoft.com/office/drawing/2010/main" val="0"/>
@@ -12177,7 +12177,7 @@
       </w:pPr>
       <w:r>
         <w:drawing>
-          <wp:inline wp14:editId="031B1FDA" wp14:anchorId="09086A1B">
+          <wp:inline wp14:editId="32B7F6C5" wp14:anchorId="09086A1B">
             <wp:extent cx="5722622" cy="2286000"/>
             <wp:effectExtent l="0" t="0" r="0" b="0"/>
             <wp:docPr id="793153905" name="Imagen 2" title=""/>
@@ -12192,7 +12192,7 @@
                     <pic:cNvPicPr/>
                   </pic:nvPicPr>
                   <pic:blipFill>
-                    <a:blip r:embed="R544571647561411f">
+                    <a:blip r:embed="R253cef0a4bb74842">
                       <a:extLst xmlns:a="http://schemas.openxmlformats.org/drawingml/2006/main">
                         <a:ext uri="{28A0092B-C50C-407E-A947-70E740481C1C}">
                           <a14:useLocalDpi xmlns:a14="http://schemas.microsoft.com/office/drawing/2010/main" val="0"/>
@@ -12244,7 +12244,7 @@
       </w:pPr>
       <w:r>
         <w:drawing>
-          <wp:inline wp14:editId="27D36CB1" wp14:anchorId="20C40A89">
+          <wp:inline wp14:editId="47A776A2" wp14:anchorId="20C40A89">
             <wp:extent cx="5728972" cy="3484245"/>
             <wp:effectExtent l="0" t="0" r="5080" b="1905"/>
             <wp:docPr id="1956717614" name="Imagen 3" title=""/>
@@ -12259,7 +12259,7 @@
                     <pic:cNvPicPr/>
                   </pic:nvPicPr>
                   <pic:blipFill>
-                    <a:blip r:embed="Re5879f211a314772">
+                    <a:blip r:embed="R634f7d14f4994556">
                       <a:extLst xmlns:a="http://schemas.openxmlformats.org/drawingml/2006/main">
                         <a:ext uri="{28A0092B-C50C-407E-A947-70E740481C1C}">
                           <a14:useLocalDpi xmlns:a14="http://schemas.microsoft.com/office/drawing/2010/main" val="0"/>
@@ -12313,7 +12313,7 @@
       </w:pPr>
       <w:r>
         <w:drawing>
-          <wp:inline wp14:editId="5DF5E5E4" wp14:anchorId="20179978">
+          <wp:inline wp14:editId="33FF93F5" wp14:anchorId="20179978">
             <wp:extent cx="4459538" cy="8225370"/>
             <wp:effectExtent l="0" t="0" r="0" b="3810"/>
             <wp:docPr id="1560279091" name="Imagen 1" title=""/>
@@ -12328,7 +12328,7 @@
                     <pic:cNvPicPr/>
                   </pic:nvPicPr>
                   <pic:blipFill>
-                    <a:blip r:embed="Rf79dbb5bf5cd423d">
+                    <a:blip r:embed="Rdb0b9071665f4bba">
                       <a:extLst xmlns:a="http://schemas.openxmlformats.org/drawingml/2006/main">
                         <a:ext uri="{28A0092B-C50C-407E-A947-70E740481C1C}">
                           <a14:useLocalDpi xmlns:a14="http://schemas.microsoft.com/office/drawing/2010/main" val="0"/>
@@ -12394,7 +12394,7 @@
       </w:pPr>
       <w:r>
         <w:drawing>
-          <wp:inline wp14:editId="22282F47" wp14:anchorId="54817633">
+          <wp:inline wp14:editId="3B4A456F" wp14:anchorId="54817633">
             <wp:extent cx="4959984" cy="7869555"/>
             <wp:effectExtent l="0" t="0" r="0" b="0"/>
             <wp:docPr id="702249887" name="Imagen 5" title=""/>
@@ -12409,7 +12409,7 @@
                     <pic:cNvPicPr/>
                   </pic:nvPicPr>
                   <pic:blipFill>
-                    <a:blip r:embed="Re01c30e12d7b4ebf">
+                    <a:blip r:embed="R19e8514075a14057">
                       <a:extLst xmlns:a="http://schemas.openxmlformats.org/drawingml/2006/main">
                         <a:ext uri="{28A0092B-C50C-407E-A947-70E740481C1C}">
                           <a14:useLocalDpi xmlns:a14="http://schemas.microsoft.com/office/drawing/2010/main" val="0"/>
@@ -12478,7 +12478,7 @@
       </w:r>
       <w:r>
         <w:drawing>
-          <wp:inline wp14:editId="7FC9DD05" wp14:anchorId="21C01E0C">
+          <wp:inline wp14:editId="32ABC216" wp14:anchorId="21C01E0C">
             <wp:extent cx="5500372" cy="7889874"/>
             <wp:effectExtent l="0" t="0" r="5080" b="0"/>
             <wp:docPr id="1666240356" name="Imagen 4" title=""/>
@@ -12493,7 +12493,7 @@
                     <pic:cNvPicPr/>
                   </pic:nvPicPr>
                   <pic:blipFill>
-                    <a:blip r:embed="R2d9d00a39be245c1">
+                    <a:blip r:embed="R2aff66fafbc847b7">
                       <a:extLst xmlns:a="http://schemas.openxmlformats.org/drawingml/2006/main">
                         <a:ext uri="{28A0092B-C50C-407E-A947-70E740481C1C}">
                           <a14:useLocalDpi xmlns:a14="http://schemas.microsoft.com/office/drawing/2010/main" val="0"/>
@@ -12658,7 +12658,7 @@
       </w:pPr>
       <w:r>
         <w:drawing>
-          <wp:inline wp14:editId="658EF01B" wp14:anchorId="47FD627D">
+          <wp:inline wp14:editId="2EB88982" wp14:anchorId="47FD627D">
             <wp:extent cx="6344678" cy="4076700"/>
             <wp:effectExtent l="0" t="0" r="0" b="0"/>
             <wp:docPr id="232071717" name="Imagen 232071717" title=""/>
@@ -12673,7 +12673,7 @@
                     <pic:cNvPicPr/>
                   </pic:nvPicPr>
                   <pic:blipFill>
-                    <a:blip r:embed="Re10f0b41a1404836">
+                    <a:blip r:embed="Rd4d927ecbaac4733">
                       <a:extLst xmlns:a="http://schemas.openxmlformats.org/drawingml/2006/main">
                         <a:ext uri="{28A0092B-C50C-407E-A947-70E740481C1C}">
                           <a14:useLocalDpi xmlns:a14="http://schemas.microsoft.com/office/drawing/2010/main" val="0"/>
@@ -12783,7 +12783,7 @@
       <w:r>
         <w:rPr>
           <w:rFonts w:ascii="Tahoma" w:hAnsi="Tahoma" w:eastAsia="Tahoma" w:cs="Tahoma"/>
-          <w:color w:val="538135" w:themeColor="accent6" w:themeShade="BF"/>
+          <w:color w:val="538135" w:themeColor="accent6" w:themeTint="FF" w:themeShade="BF"/>
           <w:sz w:val="24"/>
           <w:szCs w:val="24"/>
         </w:rPr>
@@ -12792,11 +12792,29 @@
       <w:r>
         <w:rPr>
           <w:rFonts w:ascii="Tahoma" w:hAnsi="Tahoma" w:eastAsia="Tahoma" w:cs="Tahoma"/>
-          <w:color w:val="538135" w:themeColor="accent6" w:themeShade="BF"/>
-          <w:sz w:val="24"/>
-          <w:szCs w:val="24"/>
-        </w:rPr>
-        <w:t xml:space="preserve"> CU1. Launching the program </w:t>
+          <w:color w:val="538135" w:themeColor="accent6" w:themeTint="FF" w:themeShade="BF"/>
+          <w:sz w:val="24"/>
+          <w:szCs w:val="24"/>
+        </w:rPr>
+        <w:t xml:space="preserve"> U</w:t>
+      </w:r>
+      <w:r>
+        <w:rPr>
+          <w:rFonts w:ascii="Tahoma" w:hAnsi="Tahoma" w:eastAsia="Tahoma" w:cs="Tahoma"/>
+          <w:color w:val="538135" w:themeColor="accent6" w:themeTint="FF" w:themeShade="BF"/>
+          <w:sz w:val="24"/>
+          <w:szCs w:val="24"/>
+        </w:rPr>
+        <w:t>C</w:t>
+      </w:r>
+      <w:r>
+        <w:rPr>
+          <w:rFonts w:ascii="Tahoma" w:hAnsi="Tahoma" w:eastAsia="Tahoma" w:cs="Tahoma"/>
+          <w:color w:val="538135" w:themeColor="accent6" w:themeTint="FF" w:themeShade="BF"/>
+          <w:sz w:val="24"/>
+          <w:szCs w:val="24"/>
+        </w:rPr>
+        <w:t xml:space="preserve">1. Launching the program </w:t>
       </w:r>
     </w:p>
     <w:p>
@@ -13139,23 +13157,39 @@
       <w:r>
         <w:rPr>
           <w:rFonts w:ascii="Tahoma" w:hAnsi="Tahoma" w:eastAsia="Tahoma" w:cs="Tahoma"/>
-          <w:color w:val="538135" w:themeColor="accent6" w:themeShade="BF"/>
-          <w:sz w:val="24"/>
-          <w:szCs w:val="24"/>
-        </w:rPr>
-        <w:t xml:space="preserve">ID: CU2. Choose </w:t>
-      </w:r>
-      <w:proofErr w:type="gramStart"/>
-      <w:r>
-        <w:rPr>
-          <w:rFonts w:ascii="Tahoma" w:hAnsi="Tahoma" w:eastAsia="Tahoma" w:cs="Tahoma"/>
-          <w:color w:val="538135" w:themeColor="accent6" w:themeShade="BF"/>
+          <w:color w:val="538135" w:themeColor="accent6" w:themeTint="FF" w:themeShade="BF"/>
+          <w:sz w:val="24"/>
+          <w:szCs w:val="24"/>
+        </w:rPr>
+        <w:t xml:space="preserve">ID: </w:t>
+      </w:r>
+      <w:r>
+        <w:rPr>
+          <w:rFonts w:ascii="Tahoma" w:hAnsi="Tahoma" w:eastAsia="Tahoma" w:cs="Tahoma"/>
+          <w:color w:val="538135" w:themeColor="accent6" w:themeTint="FF" w:themeShade="BF"/>
+          <w:sz w:val="24"/>
+          <w:szCs w:val="24"/>
+        </w:rPr>
+        <w:t>UC</w:t>
+      </w:r>
+      <w:r>
+        <w:rPr>
+          <w:rFonts w:ascii="Tahoma" w:hAnsi="Tahoma" w:eastAsia="Tahoma" w:cs="Tahoma"/>
+          <w:color w:val="538135" w:themeColor="accent6" w:themeTint="FF" w:themeShade="BF"/>
+          <w:sz w:val="24"/>
+          <w:szCs w:val="24"/>
+        </w:rPr>
+        <w:t xml:space="preserve">2. Choose </w:t>
+      </w:r>
+      <w:r>
+        <w:rPr>
+          <w:rFonts w:ascii="Tahoma" w:hAnsi="Tahoma" w:eastAsia="Tahoma" w:cs="Tahoma"/>
+          <w:color w:val="538135" w:themeColor="accent6" w:themeTint="FF" w:themeShade="BF"/>
           <w:sz w:val="24"/>
           <w:szCs w:val="24"/>
         </w:rPr>
         <w:t>boat</w:t>
       </w:r>
-      <w:proofErr w:type="gramEnd"/>
     </w:p>
     <w:p>
       <w:pPr>
@@ -13554,11 +13588,29 @@
       <w:r>
         <w:rPr>
           <w:rFonts w:ascii="Tahoma" w:hAnsi="Tahoma" w:eastAsia="Tahoma" w:cs="Tahoma"/>
-          <w:color w:val="538135" w:themeColor="accent6" w:themeShade="BF"/>
-          <w:sz w:val="24"/>
-          <w:szCs w:val="24"/>
-        </w:rPr>
-        <w:t>ID: CU3. Setting</w:t>
+          <w:color w:val="538135" w:themeColor="accent6" w:themeTint="FF" w:themeShade="BF"/>
+          <w:sz w:val="24"/>
+          <w:szCs w:val="24"/>
+        </w:rPr>
+        <w:t>ID: U</w:t>
+      </w:r>
+      <w:r>
+        <w:rPr>
+          <w:rFonts w:ascii="Tahoma" w:hAnsi="Tahoma" w:eastAsia="Tahoma" w:cs="Tahoma"/>
+          <w:color w:val="538135" w:themeColor="accent6" w:themeTint="FF" w:themeShade="BF"/>
+          <w:sz w:val="24"/>
+          <w:szCs w:val="24"/>
+        </w:rPr>
+        <w:t>C</w:t>
+      </w:r>
+      <w:r>
+        <w:rPr>
+          <w:rFonts w:ascii="Tahoma" w:hAnsi="Tahoma" w:eastAsia="Tahoma" w:cs="Tahoma"/>
+          <w:color w:val="538135" w:themeColor="accent6" w:themeTint="FF" w:themeShade="BF"/>
+          <w:sz w:val="24"/>
+          <w:szCs w:val="24"/>
+        </w:rPr>
+        <w:t>3. Setting</w:t>
       </w:r>
     </w:p>
     <w:p>
@@ -13906,11 +13958,29 @@
       <w:r>
         <w:rPr>
           <w:rFonts w:ascii="Tahoma" w:hAnsi="Tahoma" w:eastAsia="Tahoma" w:cs="Tahoma"/>
-          <w:color w:val="538135" w:themeColor="accent6" w:themeShade="BF"/>
-          <w:sz w:val="24"/>
-          <w:szCs w:val="24"/>
-        </w:rPr>
-        <w:t>ID: CU4. Credits</w:t>
+          <w:color w:val="538135" w:themeColor="accent6" w:themeTint="FF" w:themeShade="BF"/>
+          <w:sz w:val="24"/>
+          <w:szCs w:val="24"/>
+        </w:rPr>
+        <w:t>ID: U</w:t>
+      </w:r>
+      <w:r>
+        <w:rPr>
+          <w:rFonts w:ascii="Tahoma" w:hAnsi="Tahoma" w:eastAsia="Tahoma" w:cs="Tahoma"/>
+          <w:color w:val="538135" w:themeColor="accent6" w:themeTint="FF" w:themeShade="BF"/>
+          <w:sz w:val="24"/>
+          <w:szCs w:val="24"/>
+        </w:rPr>
+        <w:t>C</w:t>
+      </w:r>
+      <w:r>
+        <w:rPr>
+          <w:rFonts w:ascii="Tahoma" w:hAnsi="Tahoma" w:eastAsia="Tahoma" w:cs="Tahoma"/>
+          <w:color w:val="538135" w:themeColor="accent6" w:themeTint="FF" w:themeShade="BF"/>
+          <w:sz w:val="24"/>
+          <w:szCs w:val="24"/>
+        </w:rPr>
+        <w:t>4. Credits</w:t>
       </w:r>
     </w:p>
     <w:p>
@@ -14227,11 +14297,29 @@
       <w:r>
         <w:rPr>
           <w:rFonts w:ascii="Tahoma" w:hAnsi="Tahoma" w:eastAsia="Tahoma" w:cs="Tahoma"/>
-          <w:color w:val="538135" w:themeColor="accent6" w:themeShade="BF"/>
-          <w:sz w:val="24"/>
-          <w:szCs w:val="24"/>
-        </w:rPr>
-        <w:t>ID: CU5. Play Level</w:t>
+          <w:color w:val="538135" w:themeColor="accent6" w:themeTint="FF" w:themeShade="BF"/>
+          <w:sz w:val="24"/>
+          <w:szCs w:val="24"/>
+        </w:rPr>
+        <w:t>ID: U</w:t>
+      </w:r>
+      <w:r>
+        <w:rPr>
+          <w:rFonts w:ascii="Tahoma" w:hAnsi="Tahoma" w:eastAsia="Tahoma" w:cs="Tahoma"/>
+          <w:color w:val="538135" w:themeColor="accent6" w:themeTint="FF" w:themeShade="BF"/>
+          <w:sz w:val="24"/>
+          <w:szCs w:val="24"/>
+        </w:rPr>
+        <w:t>C</w:t>
+      </w:r>
+      <w:r>
+        <w:rPr>
+          <w:rFonts w:ascii="Tahoma" w:hAnsi="Tahoma" w:eastAsia="Tahoma" w:cs="Tahoma"/>
+          <w:color w:val="538135" w:themeColor="accent6" w:themeTint="FF" w:themeShade="BF"/>
+          <w:sz w:val="24"/>
+          <w:szCs w:val="24"/>
+        </w:rPr>
+        <w:t>5. Play Level</w:t>
       </w:r>
       <w:r>
         <w:rPr>
@@ -14691,11 +14779,29 @@
       <w:r>
         <w:rPr>
           <w:rFonts w:ascii="Tahoma" w:hAnsi="Tahoma" w:eastAsia="Tahoma" w:cs="Tahoma"/>
-          <w:color w:val="538135" w:themeColor="accent6" w:themeShade="BF"/>
-          <w:sz w:val="24"/>
-          <w:szCs w:val="24"/>
-        </w:rPr>
-        <w:t>ID: CU6. Tutorial</w:t>
+          <w:color w:val="538135" w:themeColor="accent6" w:themeTint="FF" w:themeShade="BF"/>
+          <w:sz w:val="24"/>
+          <w:szCs w:val="24"/>
+        </w:rPr>
+        <w:t>ID: U</w:t>
+      </w:r>
+      <w:r>
+        <w:rPr>
+          <w:rFonts w:ascii="Tahoma" w:hAnsi="Tahoma" w:eastAsia="Tahoma" w:cs="Tahoma"/>
+          <w:color w:val="538135" w:themeColor="accent6" w:themeTint="FF" w:themeShade="BF"/>
+          <w:sz w:val="24"/>
+          <w:szCs w:val="24"/>
+        </w:rPr>
+        <w:t>C</w:t>
+      </w:r>
+      <w:r>
+        <w:rPr>
+          <w:rFonts w:ascii="Tahoma" w:hAnsi="Tahoma" w:eastAsia="Tahoma" w:cs="Tahoma"/>
+          <w:color w:val="538135" w:themeColor="accent6" w:themeTint="FF" w:themeShade="BF"/>
+          <w:sz w:val="24"/>
+          <w:szCs w:val="24"/>
+        </w:rPr>
+        <w:t>6. Tutorial</w:t>
       </w:r>
     </w:p>
     <w:p>
@@ -15139,11 +15245,29 @@
       <w:r>
         <w:rPr>
           <w:rFonts w:ascii="Tahoma" w:hAnsi="Tahoma" w:eastAsia="Tahoma" w:cs="Tahoma"/>
-          <w:color w:val="538135" w:themeColor="accent6" w:themeShade="BF"/>
-          <w:sz w:val="24"/>
-          <w:szCs w:val="24"/>
-        </w:rPr>
-        <w:t>ID: CU7. Powerups</w:t>
+          <w:color w:val="538135" w:themeColor="accent6" w:themeTint="FF" w:themeShade="BF"/>
+          <w:sz w:val="24"/>
+          <w:szCs w:val="24"/>
+        </w:rPr>
+        <w:t>ID: U</w:t>
+      </w:r>
+      <w:r>
+        <w:rPr>
+          <w:rFonts w:ascii="Tahoma" w:hAnsi="Tahoma" w:eastAsia="Tahoma" w:cs="Tahoma"/>
+          <w:color w:val="538135" w:themeColor="accent6" w:themeTint="FF" w:themeShade="BF"/>
+          <w:sz w:val="24"/>
+          <w:szCs w:val="24"/>
+        </w:rPr>
+        <w:t>C</w:t>
+      </w:r>
+      <w:r>
+        <w:rPr>
+          <w:rFonts w:ascii="Tahoma" w:hAnsi="Tahoma" w:eastAsia="Tahoma" w:cs="Tahoma"/>
+          <w:color w:val="538135" w:themeColor="accent6" w:themeTint="FF" w:themeShade="BF"/>
+          <w:sz w:val="24"/>
+          <w:szCs w:val="24"/>
+        </w:rPr>
+        <w:t>7. Powerups</w:t>
       </w:r>
     </w:p>
     <w:p>
@@ -15992,7 +16116,7 @@
       </w:pPr>
       <w:r>
         <w:drawing>
-          <wp:inline wp14:editId="05CEA083" wp14:anchorId="6FC64E9D">
+          <wp:inline wp14:editId="7408B355" wp14:anchorId="6FC64E9D">
             <wp:extent cx="5724524" cy="3333750"/>
             <wp:effectExtent l="0" t="0" r="0" b="0"/>
             <wp:docPr id="1842540380" name="Imagen 1842540380" title=""/>
@@ -16007,7 +16131,7 @@
                     <pic:cNvPicPr/>
                   </pic:nvPicPr>
                   <pic:blipFill>
-                    <a:blip r:embed="R6d5162c0548d4242">
+                    <a:blip r:embed="R8b7500766515477a">
                       <a:extLst xmlns:a="http://schemas.openxmlformats.org/drawingml/2006/main">
                         <a:ext uri="{28A0092B-C50C-407E-A947-70E740481C1C}">
                           <a14:useLocalDpi xmlns:a14="http://schemas.microsoft.com/office/drawing/2010/main" val="0"/>
@@ -16465,7 +16589,13 @@
         <w:rPr>
           <w:rFonts w:ascii="Tahoma" w:hAnsi="Tahoma" w:eastAsia="Tahoma" w:cs="Tahoma"/>
         </w:rPr>
-        <w:t xml:space="preserve">thoughout </w:t>
+        <w:t>throughout</w:t>
+      </w:r>
+      <w:r>
+        <w:rPr>
+          <w:rFonts w:ascii="Tahoma" w:hAnsi="Tahoma" w:eastAsia="Tahoma" w:cs="Tahoma"/>
+        </w:rPr>
+        <w:t xml:space="preserve"> </w:t>
       </w:r>
       <w:r>
         <w:rPr>
@@ -16484,7 +16614,7 @@
       </w:pPr>
       <w:r>
         <w:drawing>
-          <wp:inline wp14:editId="02B040C3" wp14:anchorId="1BCB8B6C">
+          <wp:inline wp14:editId="1DBBEF09" wp14:anchorId="1BCB8B6C">
             <wp:extent cx="5745250" cy="2064849"/>
             <wp:effectExtent l="0" t="0" r="0" b="0"/>
             <wp:docPr id="1913051952" name="" title=""/>
@@ -16499,7 +16629,7 @@
                     <pic:cNvPicPr/>
                   </pic:nvPicPr>
                   <pic:blipFill>
-                    <a:blip r:embed="R108f6dfb45774e14">
+                    <a:blip r:embed="R578d12b34e7b465f">
                       <a:extLst>
                         <a:ext xmlns:a="http://schemas.openxmlformats.org/drawingml/2006/main" uri="{28A0092B-C50C-407E-A947-70E740481C1C}">
                           <a14:useLocalDpi val="0"/>
@@ -16558,7 +16688,21 @@
           <w:sz w:val="14"/>
           <w:szCs w:val="14"/>
         </w:rPr>
-        <w:t xml:space="preserve"> CU1</w:t>
+        <w:t xml:space="preserve"> U</w:t>
+      </w:r>
+      <w:r>
+        <w:rPr>
+          <w:sz w:val="14"/>
+          <w:szCs w:val="14"/>
+        </w:rPr>
+        <w:t>C</w:t>
+      </w:r>
+      <w:r>
+        <w:rPr>
+          <w:sz w:val="14"/>
+          <w:szCs w:val="14"/>
+        </w:rPr>
+        <w:t>1</w:t>
       </w:r>
       <w:r>
         <w:rPr>
@@ -16588,7 +16732,7 @@
       </w:pPr>
       <w:r>
         <w:drawing>
-          <wp:inline wp14:editId="1A0C6877" wp14:anchorId="06743CE9">
+          <wp:inline wp14:editId="0B1E0EDC" wp14:anchorId="06743CE9">
             <wp:extent cx="5784197" cy="3944358"/>
             <wp:effectExtent l="0" t="0" r="0" b="0"/>
             <wp:docPr id="1006952934" name="" title=""/>
@@ -16603,7 +16747,7 @@
                     <pic:cNvPicPr/>
                   </pic:nvPicPr>
                   <pic:blipFill>
-                    <a:blip r:embed="R51b345f7f32b472a">
+                    <a:blip r:embed="R6d0c93b4565540ec">
                       <a:extLst>
                         <a:ext xmlns:a="http://schemas.openxmlformats.org/drawingml/2006/main" uri="{28A0092B-C50C-407E-A947-70E740481C1C}">
                           <a14:useLocalDpi val="0"/>
@@ -16634,7 +16778,21 @@
           <w:sz w:val="14"/>
           <w:szCs w:val="14"/>
         </w:rPr>
-        <w:t>Figure 13: Sequence diagram CU2 Choose boat</w:t>
+        <w:t>Figure 13: Sequence diagram U</w:t>
+      </w:r>
+      <w:r>
+        <w:rPr>
+          <w:sz w:val="14"/>
+          <w:szCs w:val="14"/>
+        </w:rPr>
+        <w:t>C</w:t>
+      </w:r>
+      <w:r>
+        <w:rPr>
+          <w:sz w:val="14"/>
+          <w:szCs w:val="14"/>
+        </w:rPr>
+        <w:t>2 Choose boat</w:t>
       </w:r>
     </w:p>
     <w:p>
@@ -16650,7 +16808,7 @@
       </w:pPr>
       <w:r>
         <w:drawing>
-          <wp:inline wp14:editId="4ABA61F9" wp14:anchorId="661CE875">
+          <wp:inline wp14:editId="326B1227" wp14:anchorId="661CE875">
             <wp:extent cx="5724524" cy="4343400"/>
             <wp:effectExtent l="0" t="0" r="0" b="0"/>
             <wp:docPr id="1040708306" name="" title=""/>
@@ -16665,7 +16823,7 @@
                     <pic:cNvPicPr/>
                   </pic:nvPicPr>
                   <pic:blipFill>
-                    <a:blip r:embed="R4492c7d5385d400e">
+                    <a:blip r:embed="R3660c64824564b8b">
                       <a:extLst>
                         <a:ext xmlns:a="http://schemas.openxmlformats.org/drawingml/2006/main" uri="{28A0092B-C50C-407E-A947-70E740481C1C}">
                           <a14:useLocalDpi val="0"/>
@@ -16696,7 +16854,21 @@
           <w:sz w:val="14"/>
           <w:szCs w:val="14"/>
         </w:rPr>
-        <w:t>Figure 14: Sequence diagram CU3 Settings</w:t>
+        <w:t xml:space="preserve">Figure 14: Sequence diagram </w:t>
+      </w:r>
+      <w:r>
+        <w:rPr>
+          <w:sz w:val="14"/>
+          <w:szCs w:val="14"/>
+        </w:rPr>
+        <w:t>UC</w:t>
+      </w:r>
+      <w:r>
+        <w:rPr>
+          <w:sz w:val="14"/>
+          <w:szCs w:val="14"/>
+        </w:rPr>
+        <w:t>3 Settings</w:t>
       </w:r>
     </w:p>
     <w:p>
@@ -16710,9 +16882,21 @@
           <w:szCs w:val="14"/>
         </w:rPr>
       </w:pPr>
+    </w:p>
+    <w:p>
+      <w:pPr>
+        <w:pStyle w:val="Normal"/>
+        <w:spacing w:after="0" w:line="331" w:lineRule="auto"/>
+        <w:ind w:right="-20"/>
+        <w:jc w:val="center"/>
+        <w:rPr>
+          <w:sz w:val="14"/>
+          <w:szCs w:val="14"/>
+        </w:rPr>
+      </w:pPr>
       <w:r>
         <w:drawing>
-          <wp:inline wp14:editId="51F0DEDC" wp14:anchorId="61F53A33">
+          <wp:inline wp14:editId="09683ACF" wp14:anchorId="61F53A33">
             <wp:extent cx="5724524" cy="3362325"/>
             <wp:effectExtent l="0" t="0" r="0" b="0"/>
             <wp:docPr id="435856416" name="" title=""/>
@@ -16727,7 +16911,7 @@
                     <pic:cNvPicPr/>
                   </pic:nvPicPr>
                   <pic:blipFill>
-                    <a:blip r:embed="R94592aa9d644485a">
+                    <a:blip r:embed="R40329dd59f3544ae">
                       <a:extLst>
                         <a:ext xmlns:a="http://schemas.openxmlformats.org/drawingml/2006/main" uri="{28A0092B-C50C-407E-A947-70E740481C1C}">
                           <a14:useLocalDpi val="0"/>
@@ -16758,7 +16942,21 @@
           <w:sz w:val="14"/>
           <w:szCs w:val="14"/>
         </w:rPr>
-        <w:t>Figure 15: Sequence diagram CU4 Credit</w:t>
+        <w:t xml:space="preserve">Figure 15: Sequence diagram </w:t>
+      </w:r>
+      <w:r>
+        <w:rPr>
+          <w:sz w:val="14"/>
+          <w:szCs w:val="14"/>
+        </w:rPr>
+        <w:t>UC</w:t>
+      </w:r>
+      <w:r>
+        <w:rPr>
+          <w:sz w:val="14"/>
+          <w:szCs w:val="14"/>
+        </w:rPr>
+        <w:t>4 Credit</w:t>
       </w:r>
       <w:r>
         <w:rPr>
@@ -16781,7 +16979,7 @@
       </w:pPr>
       <w:r>
         <w:drawing>
-          <wp:inline wp14:editId="6B60ABF1" wp14:anchorId="134CCB53">
+          <wp:inline wp14:editId="6A3BB478" wp14:anchorId="134CCB53">
             <wp:extent cx="5881316" cy="4066240"/>
             <wp:effectExtent l="0" t="0" r="0" b="0"/>
             <wp:docPr id="1843383116" name="" title=""/>
@@ -16796,7 +16994,7 @@
                     <pic:cNvPicPr/>
                   </pic:nvPicPr>
                   <pic:blipFill>
-                    <a:blip r:embed="R57bcaea8364b43fc">
+                    <a:blip r:embed="R86f280d16eda49ec">
                       <a:extLst>
                         <a:ext xmlns:a="http://schemas.openxmlformats.org/drawingml/2006/main" uri="{28A0092B-C50C-407E-A947-70E740481C1C}">
                           <a14:useLocalDpi val="0"/>
@@ -16848,28 +17046,49 @@
           <w:sz w:val="14"/>
           <w:szCs w:val="14"/>
         </w:rPr>
-        <w:t>Sequence Diagram CU5 Play Level</w:t>
+        <w:t xml:space="preserve">Sequence Diagram </w:t>
+      </w:r>
+      <w:r>
+        <w:rPr>
+          <w:sz w:val="14"/>
+          <w:szCs w:val="14"/>
+        </w:rPr>
+        <w:t>UC</w:t>
+      </w:r>
+      <w:r>
+        <w:rPr>
+          <w:sz w:val="14"/>
+          <w:szCs w:val="14"/>
+        </w:rPr>
+        <w:t>5 Play Level</w:t>
       </w:r>
     </w:p>
     <w:p>
       <w:pPr>
         <w:pStyle w:val="Normal"/>
-        <w:suppressLineNumbers w:val="0"/>
+        <w:spacing w:after="0" w:line="331" w:lineRule="auto"/>
+        <w:ind w:right="-20"/>
+        <w:jc w:val="center"/>
+        <w:rPr>
+          <w:sz w:val="14"/>
+          <w:szCs w:val="14"/>
+        </w:rPr>
+      </w:pPr>
+    </w:p>
+    <w:p>
+      <w:pPr>
+        <w:pStyle w:val="Normal"/>
         <w:bidi w:val="0"/>
         <w:spacing w:before="0" w:beforeAutospacing="off" w:after="0" w:afterAutospacing="off" w:line="331" w:lineRule="auto"/>
         <w:ind w:left="0" w:right="-20"/>
         <w:jc w:val="center"/>
-        <w:rPr>
-          <w:sz w:val="14"/>
-          <w:szCs w:val="14"/>
-        </w:rPr>
       </w:pPr>
       <w:r>
         <w:drawing>
-          <wp:inline wp14:editId="6D0F71B2" wp14:anchorId="0EE3CBA4">
-            <wp:extent cx="5724525" cy="5151204"/>
+          <wp:inline wp14:editId="031A3197" wp14:anchorId="24808A54">
+            <wp:extent cx="5724524" cy="3619500"/>
             <wp:effectExtent l="0" t="0" r="0" b="0"/>
-            <wp:docPr id="1152198645" name="" title=""/>
+            <wp:docPr id="943123219" name="" title=""/>
             <wp:cNvGraphicFramePr>
               <a:graphicFrameLocks noChangeAspect="1"/>
             </wp:cNvGraphicFramePr>
@@ -16881,7 +17100,7 @@
                     <pic:cNvPicPr/>
                   </pic:nvPicPr>
                   <pic:blipFill>
-                    <a:blip r:embed="Rc00f9aaa81394701">
+                    <a:blip r:embed="R55cc46ea073048cf">
                       <a:extLst>
                         <a:ext xmlns:a="http://schemas.openxmlformats.org/drawingml/2006/main" uri="{28A0092B-C50C-407E-A947-70E740481C1C}">
                           <a14:useLocalDpi val="0"/>
@@ -16895,7 +17114,7 @@
                   <pic:spPr>
                     <a:xfrm>
                       <a:off x="0" y="0"/>
-                      <a:ext cx="5724525" cy="5151204"/>
+                      <a:ext cx="5724524" cy="3619500"/>
                     </a:xfrm>
                     <a:prstGeom prst="rect">
                       <a:avLst/>
@@ -16912,7 +17131,28 @@
           <w:sz w:val="14"/>
           <w:szCs w:val="14"/>
         </w:rPr>
-        <w:t>Figure 17: Sequence Diagram CU6 Simon Says Minigame</w:t>
+        <w:t>Figure 17: Sequence Diagram U</w:t>
+      </w:r>
+      <w:r>
+        <w:rPr>
+          <w:sz w:val="14"/>
+          <w:szCs w:val="14"/>
+        </w:rPr>
+        <w:t>C</w:t>
+      </w:r>
+      <w:r>
+        <w:rPr>
+          <w:sz w:val="14"/>
+          <w:szCs w:val="14"/>
+        </w:rPr>
+        <w:t xml:space="preserve">6 </w:t>
+      </w:r>
+      <w:r>
+        <w:rPr>
+          <w:sz w:val="14"/>
+          <w:szCs w:val="14"/>
+        </w:rPr>
+        <w:t>Tutorial</w:t>
       </w:r>
     </w:p>
     <w:p>
@@ -16942,7 +17182,7 @@
       </w:pPr>
       <w:r>
         <w:drawing>
-          <wp:inline wp14:editId="71B0CA65" wp14:anchorId="030B72E5">
+          <wp:inline wp14:editId="783F5A3F" wp14:anchorId="030B72E5">
             <wp:extent cx="6290436" cy="4349098"/>
             <wp:effectExtent l="0" t="0" r="0" b="0"/>
             <wp:docPr id="1249974063" name="" title=""/>
@@ -16957,7 +17197,7 @@
                     <pic:cNvPicPr/>
                   </pic:nvPicPr>
                   <pic:blipFill>
-                    <a:blip r:embed="Rbf8c2699c5234fb7">
+                    <a:blip r:embed="Rfa4f034490a04fb8">
                       <a:extLst>
                         <a:ext xmlns:a="http://schemas.openxmlformats.org/drawingml/2006/main" uri="{28A0092B-C50C-407E-A947-70E740481C1C}">
                           <a14:useLocalDpi val="0"/>
@@ -17016,8 +17256,94 @@
           <w:sz w:val="14"/>
           <w:szCs w:val="14"/>
         </w:rPr>
-        <w:t>Sequence Diagram CU7 Powerups</w:t>
-      </w:r>
+        <w:t>Sequence Diagram U</w:t>
+      </w:r>
+      <w:r>
+        <w:rPr>
+          <w:sz w:val="14"/>
+          <w:szCs w:val="14"/>
+        </w:rPr>
+        <w:t>C</w:t>
+      </w:r>
+      <w:r>
+        <w:rPr>
+          <w:sz w:val="14"/>
+          <w:szCs w:val="14"/>
+        </w:rPr>
+        <w:t>7 Powerups</w:t>
+      </w:r>
+    </w:p>
+    <w:p>
+      <w:pPr>
+        <w:pStyle w:val="Normal"/>
+        <w:suppressLineNumbers w:val="0"/>
+        <w:bidi w:val="0"/>
+        <w:spacing w:before="0" w:beforeAutospacing="off" w:after="0" w:afterAutospacing="off" w:line="331" w:lineRule="auto"/>
+        <w:ind w:left="0" w:right="-20"/>
+        <w:jc w:val="center"/>
+        <w:rPr>
+          <w:sz w:val="14"/>
+          <w:szCs w:val="14"/>
+        </w:rPr>
+      </w:pPr>
+      <w:r>
+        <w:drawing>
+          <wp:inline wp14:editId="115434D4" wp14:anchorId="56B3466A">
+            <wp:extent cx="5724525" cy="3957837"/>
+            <wp:effectExtent l="0" t="0" r="0" b="0"/>
+            <wp:docPr id="1405744997" name="" title=""/>
+            <wp:cNvGraphicFramePr>
+              <a:graphicFrameLocks noChangeAspect="1"/>
+            </wp:cNvGraphicFramePr>
+            <a:graphic>
+              <a:graphicData uri="http://schemas.openxmlformats.org/drawingml/2006/picture">
+                <pic:pic>
+                  <pic:nvPicPr>
+                    <pic:cNvPr id="0" name=""/>
+                    <pic:cNvPicPr/>
+                  </pic:nvPicPr>
+                  <pic:blipFill>
+                    <a:blip r:embed="Re9fe0e42b86b47cc">
+                      <a:extLst>
+                        <a:ext xmlns:a="http://schemas.openxmlformats.org/drawingml/2006/main" uri="{28A0092B-C50C-407E-A947-70E740481C1C}">
+                          <a14:useLocalDpi val="0"/>
+                        </a:ext>
+                      </a:extLst>
+                    </a:blip>
+                    <a:stretch>
+                      <a:fillRect/>
+                    </a:stretch>
+                  </pic:blipFill>
+                  <pic:spPr>
+                    <a:xfrm>
+                      <a:off x="0" y="0"/>
+                      <a:ext cx="5724525" cy="3957837"/>
+                    </a:xfrm>
+                    <a:prstGeom prst="rect">
+                      <a:avLst/>
+                    </a:prstGeom>
+                  </pic:spPr>
+                </pic:pic>
+              </a:graphicData>
+            </a:graphic>
+          </wp:inline>
+        </w:drawing>
+      </w:r>
+      <w:r>
+        <w:rPr>
+          <w:sz w:val="14"/>
+          <w:szCs w:val="14"/>
+        </w:rPr>
+        <w:t>Figure 19: Sequence Diagram UC8 Simon Says Minigame</w:t>
+      </w:r>
+    </w:p>
+    <w:p>
+      <w:pPr>
+        <w:pStyle w:val="Normal"/>
+        <w:rPr>
+          <w:rFonts w:ascii="Tahoma" w:hAnsi="Tahoma" w:eastAsia="Tahoma" w:cs="Tahoma"/>
+        </w:rPr>
+      </w:pPr>
     </w:p>
     <w:p>
       <w:pPr>
@@ -18822,7 +19148,7 @@
         <w:behaviors>
           <w:behavior w:val="content"/>
         </w:behaviors>
-        <w:guid w:val="{6d08b696-c543-4b34-a465-5dd35cbb44be}"/>
+        <w:guid w:val="{2c705a3b-68a5-463a-a747-5badaa4f44df}"/>
       </w:docPartPr>
       <w:docPartBody>
         <w:p>

</xml_diff>